<commit_message>
Gather important key features
Boiling down the user guide for key features and important information
</commit_message>
<xml_diff>
--- a/Documents/Personal Notes.docx
+++ b/Documents/Personal Notes.docx
@@ -105,6 +105,9 @@
       <w:r>
         <w:t>DLP LC EVM</w:t>
       </w:r>
+      <w:r>
+        <w:t>:</w:t>
+      </w:r>
     </w:p>
     <w:p>
       <w:pPr>
@@ -139,6 +142,29 @@
         </w:numPr>
       </w:pPr>
       <w:r>
+        <w:t>WXGA DMD</w:t>
+      </w:r>
+    </w:p>
+    <w:p>
+      <w:pPr>
+        <w:ind w:left="1080"/>
+        <w:rPr>
+          <w:b/>
+        </w:rPr>
+      </w:pPr>
+      <w:r>
+        <w:rPr>
+          <w:b/>
+        </w:rPr>
+        <w:t>-</w:t>
+      </w:r>
+      <w:r>
+        <w:rPr>
+          <w:b/>
+        </w:rPr>
+        <w:t xml:space="preserve">&gt; </w:t>
+      </w:r>
+      <w:r>
         <w:rPr>
           <w:b/>
         </w:rPr>
@@ -163,7 +189,22 @@
         </w:numPr>
       </w:pPr>
       <w:r>
-        <w:t>WXGA DMD</w:t>
+        <w:t>Heat Sink, Fan</w:t>
+      </w:r>
+      <w:r>
+        <w:t>, Lens/Optics</w:t>
+      </w:r>
+    </w:p>
+    <w:p>
+      <w:pPr>
+        <w:pStyle w:val="ListParagraph"/>
+        <w:numPr>
+          <w:ilvl w:val="0"/>
+          <w:numId w:val="4"/>
+        </w:numPr>
+      </w:pPr>
+      <w:r>
+        <w:t>Driver Board</w:t>
       </w:r>
     </w:p>
     <w:p>
@@ -175,22 +216,8 @@
         </w:numPr>
       </w:pPr>
       <w:r>
-        <w:t>Heat Sink, Fan</w:t>
-      </w:r>
-    </w:p>
-    <w:p>
-      <w:pPr>
-        <w:pStyle w:val="ListParagraph"/>
-        <w:numPr>
-          <w:ilvl w:val="0"/>
-          <w:numId w:val="4"/>
-        </w:numPr>
-      </w:pPr>
-      <w:r>
-        <w:t>Driver Board</w:t>
-      </w:r>
-      <w:bookmarkStart w:id="0" w:name="_GoBack"/>
-      <w:bookmarkEnd w:id="0"/>
+        <w:t>LED Driver</w:t>
+      </w:r>
     </w:p>
     <w:p>
       <w:pPr>
@@ -201,7 +228,7 @@
         </w:numPr>
       </w:pPr>
       <w:r>
-        <w:t>LED Driver</w:t>
+        <w:t>DMD Controller</w:t>
       </w:r>
     </w:p>
     <w:p>
@@ -213,7 +240,7 @@
         </w:numPr>
       </w:pPr>
       <w:r>
-        <w:t>DMD Controller</w:t>
+        <w:t>Power management</w:t>
       </w:r>
     </w:p>
     <w:p>
@@ -225,7 +252,13 @@
         </w:numPr>
       </w:pPr>
       <w:r>
-        <w:t>Power management</w:t>
+        <w:t>DVI to RGB conversion</w:t>
+      </w:r>
+      <w:r>
+        <w:t xml:space="preserve"> w/ </w:t>
+      </w:r>
+      <w:r>
+        <w:t>TFP401</w:t>
       </w:r>
     </w:p>
     <w:p>
@@ -237,22 +270,25 @@
         </w:numPr>
       </w:pPr>
       <w:r>
-        <w:t>DVI to RGB conversion</w:t>
-      </w:r>
-    </w:p>
-    <w:p>
-      <w:pPr>
-        <w:pStyle w:val="ListParagraph"/>
-        <w:ind w:left="1080"/>
-      </w:pPr>
-      <w:r>
-        <w:t xml:space="preserve"> (TFP401, 32MB Flash mem)</w:t>
+        <w:t>32MB Flash mem</w:t>
+      </w:r>
+      <w:r>
+        <w:t xml:space="preserve"> (Firmware</w:t>
+      </w:r>
+      <w:r>
+        <w:t xml:space="preserve"> &amp;</w:t>
+      </w:r>
+      <w:r>
+        <w:t xml:space="preserve"> 24 Bit compressed images)</w:t>
       </w:r>
     </w:p>
     <w:p/>
     <w:p>
       <w:r>
         <w:t>0.45 WXGA chipset</w:t>
+      </w:r>
+      <w:r>
+        <w:t>:</w:t>
       </w:r>
     </w:p>
     <w:p>
@@ -282,21 +318,7 @@
         <w:rPr>
           <w:b/>
         </w:rPr>
-        <w:t xml:space="preserve">digital </w:t>
-      </w:r>
-      <w:proofErr w:type="spellStart"/>
-      <w:r>
-        <w:rPr>
-          <w:b/>
-        </w:rPr>
-        <w:t>micromirror</w:t>
-      </w:r>
-      <w:proofErr w:type="spellEnd"/>
-      <w:r>
-        <w:rPr>
-          <w:b/>
-        </w:rPr>
-        <w:t xml:space="preserve"> device</w:t>
+        <w:t>digital micromirror device</w:t>
       </w:r>
       <w:r>
         <w:t xml:space="preserve"> (DMD)</w:t>
@@ -341,27 +363,13 @@
         </w:numPr>
       </w:pPr>
       <w:r>
-        <w:rPr>
-          <w:b/>
-        </w:rPr>
         <w:t>Flash</w:t>
       </w:r>
       <w:r>
-        <w:rPr>
-          <w:b/>
-        </w:rPr>
         <w:t xml:space="preserve"> memory</w:t>
       </w:r>
       <w:r>
-        <w:t xml:space="preserve"> w/ </w:t>
-      </w:r>
-      <w:proofErr w:type="spellStart"/>
-      <w:r>
-        <w:t>config</w:t>
-      </w:r>
-      <w:proofErr w:type="spellEnd"/>
-      <w:r>
-        <w:t xml:space="preserve"> and firmware</w:t>
+        <w:t xml:space="preserve"> w/ config and firmware</w:t>
       </w:r>
     </w:p>
     <w:p/>
@@ -409,11 +417,9 @@
             <w:tcW w:w="1980" w:type="dxa"/>
           </w:tcPr>
           <w:p>
-            <w:proofErr w:type="spellStart"/>
             <w:r>
               <w:t>Typ</w:t>
             </w:r>
-            <w:proofErr w:type="spellEnd"/>
           </w:p>
         </w:tc>
         <w:tc>
@@ -488,13 +494,8 @@
           </w:tcPr>
           <w:p>
             <w:r>
-              <w:t xml:space="preserve">LED Power </w:t>
-            </w:r>
-            <w:proofErr w:type="spellStart"/>
-            <w:r>
-              <w:t>Consumtion</w:t>
-            </w:r>
-            <w:proofErr w:type="spellEnd"/>
+              <w:t>LED Power Consumtion</w:t>
+            </w:r>
           </w:p>
         </w:tc>
         <w:tc>
@@ -800,19 +801,9 @@
             <w:tcW w:w="2799" w:type="dxa"/>
           </w:tcPr>
           <w:p>
-            <w:proofErr w:type="spellStart"/>
-            <w:r>
-              <w:t>Img</w:t>
-            </w:r>
-            <w:proofErr w:type="spellEnd"/>
-            <w:r>
-              <w:t xml:space="preserve">. </w:t>
-            </w:r>
-            <w:proofErr w:type="spellStart"/>
-            <w:r>
-              <w:t>Diag</w:t>
-            </w:r>
-            <w:proofErr w:type="spellEnd"/>
+            <w:r>
+              <w:t>Img. Diag</w:t>
+            </w:r>
           </w:p>
         </w:tc>
         <w:tc>
@@ -861,7 +852,7 @@
     <w:p/>
     <w:p>
       <w:r>
-        <w:t>Potential communication methods</w:t>
+        <w:t>Driver Board Interface</w:t>
       </w:r>
     </w:p>
     <w:p>
@@ -875,6 +866,15 @@
       <w:r>
         <w:t>I2C</w:t>
       </w:r>
+      <w:r>
+        <w:t>, UART/</w:t>
+      </w:r>
+      <w:r>
+        <w:t>RS232</w:t>
+      </w:r>
+      <w:r>
+        <w:t xml:space="preserve"> (115200bps)</w:t>
+      </w:r>
     </w:p>
     <w:p>
       <w:pPr>
@@ -885,7 +885,19 @@
         </w:numPr>
       </w:pPr>
       <w:r>
+        <w:t xml:space="preserve">Video </w:t>
+      </w:r>
+      <w:r>
         <w:t>DVI -&gt; Mini HDMI</w:t>
+      </w:r>
+      <w:r>
+        <w:t xml:space="preserve">, and </w:t>
+      </w:r>
+      <w:r>
+        <w:t>FPD-link connector</w:t>
+      </w:r>
+      <w:r>
+        <w:t xml:space="preserve"> (FlatPanelDisplay)</w:t>
       </w:r>
     </w:p>
     <w:p>
@@ -900,6 +912,42 @@
         <w:t>Mini USB</w:t>
       </w:r>
     </w:p>
+    <w:p>
+      <w:pPr>
+        <w:pStyle w:val="ListParagraph"/>
+        <w:numPr>
+          <w:ilvl w:val="0"/>
+          <w:numId w:val="2"/>
+        </w:numPr>
+      </w:pPr>
+      <w:r>
+        <w:t>Trigger in/out</w:t>
+      </w:r>
+    </w:p>
+    <w:p>
+      <w:pPr>
+        <w:pStyle w:val="ListParagraph"/>
+        <w:numPr>
+          <w:ilvl w:val="0"/>
+          <w:numId w:val="2"/>
+        </w:numPr>
+      </w:pPr>
+      <w:r>
+        <w:t>System Board Interface</w:t>
+      </w:r>
+    </w:p>
+    <w:p>
+      <w:pPr>
+        <w:pStyle w:val="ListParagraph"/>
+        <w:numPr>
+          <w:ilvl w:val="0"/>
+          <w:numId w:val="2"/>
+        </w:numPr>
+      </w:pPr>
+      <w:r>
+        <w:t>PandaBoard 4500</w:t>
+      </w:r>
+    </w:p>
     <w:p/>
     <w:p>
       <w:r>
@@ -911,6 +959,78 @@
         <w:tab/>
         <w:t>Power Consumption</w:t>
       </w:r>
+      <w:r>
+        <w:t xml:space="preserve"> (</w:t>
+      </w:r>
+      <w:r>
+        <w:t xml:space="preserve">Light engine </w:t>
+      </w:r>
+      <w:r>
+        <w:t xml:space="preserve">[actively cooled] </w:t>
+      </w:r>
+      <w:r>
+        <w:t>t</w:t>
+      </w:r>
+      <w:r>
+        <w:t>hermal</w:t>
+      </w:r>
+      <w:r>
+        <w:t xml:space="preserve"> </w:t>
+      </w:r>
+      <w:r>
+        <w:t>limit</w:t>
+      </w:r>
+      <w:r>
+        <w:t>:</w:t>
+      </w:r>
+      <w:r>
+        <w:t xml:space="preserve"> LED</w:t>
+      </w:r>
+      <w:r>
+        <w:t xml:space="preserve"> </w:t>
+      </w:r>
+      <w:r>
+        <w:t>current</w:t>
+      </w:r>
+      <w:r>
+        <w:t>s</w:t>
+      </w:r>
+      <w:r>
+        <w:t xml:space="preserve"> </w:t>
+      </w:r>
+      <w:r>
+        <w:t xml:space="preserve">&lt;= </w:t>
+      </w:r>
+      <w:r>
+        <w:t>4.3 A</w:t>
+      </w:r>
+      <w:r>
+        <w:t>)</w:t>
+      </w:r>
+    </w:p>
+    <w:p>
+      <w:r>
+        <w:tab/>
+      </w:r>
+      <w:r>
+        <w:tab/>
+        <w:t>-&gt; Do not overheat system by driving all LEDs at max power</w:t>
+      </w:r>
+    </w:p>
+    <w:p>
+      <w:r>
+        <w:tab/>
+      </w:r>
+      <w:r>
+        <w:tab/>
+        <w:t xml:space="preserve">-&gt; LED Driver up to 5A </w:t>
+      </w:r>
+      <w:r>
+        <w:t xml:space="preserve">per LED </w:t>
+      </w:r>
+      <w:r>
+        <w:t>(TPS54620)</w:t>
+      </w:r>
     </w:p>
     <w:p>
       <w:r>
@@ -918,6 +1038,168 @@
         <w:t>Air circulation if EVM is in the case</w:t>
       </w:r>
     </w:p>
+    <w:p>
+      <w:r>
+        <w:tab/>
+        <w:t>Color (y/n)?</w:t>
+      </w:r>
+    </w:p>
+    <w:p>
+      <w:r>
+        <w:t>Power management:</w:t>
+      </w:r>
+    </w:p>
+    <w:p>
+      <w:pPr>
+        <w:ind w:firstLine="720"/>
+      </w:pPr>
+      <w:r>
+        <w:t xml:space="preserve">TPS65251: Triple output </w:t>
+      </w:r>
+      <w:r>
+        <w:t>buck (max 2.5,3.5A): DLPC350 1.2V, 1.9V supplies and 5V board supply</w:t>
+      </w:r>
+    </w:p>
+    <w:p>
+      <w:pPr>
+        <w:ind w:firstLine="720"/>
+      </w:pPr>
+      <w:r>
+        <w:t>TPS65145</w:t>
+      </w:r>
+      <w:r>
+        <w:t xml:space="preserve">: Triple output boost (typical limit 1.4A): </w:t>
+      </w:r>
+      <w:r>
+        <w:t>DLP4500 8.5</w:t>
+      </w:r>
+      <w:r>
+        <w:t>V</w:t>
+      </w:r>
+      <w:r>
+        <w:t>, –10</w:t>
+      </w:r>
+      <w:r>
+        <w:t>V, and 16</w:t>
+      </w:r>
+      <w:r>
+        <w:t>V supplies</w:t>
+      </w:r>
+    </w:p>
+    <w:p>
+      <w:pPr>
+        <w:ind w:firstLine="720"/>
+      </w:pPr>
+      <w:r>
+        <w:t xml:space="preserve">TPS73025: Step-down (max 0.2A): </w:t>
+      </w:r>
+      <w:r>
+        <w:t>DLP4500 2.5V supply</w:t>
+      </w:r>
+    </w:p>
+    <w:p>
+      <w:pPr>
+        <w:ind w:firstLine="720"/>
+      </w:pPr>
+      <w:r>
+        <w:t>TLV62130: Step-down</w:t>
+      </w:r>
+      <w:r>
+        <w:t xml:space="preserve"> (continuous 3A)</w:t>
+      </w:r>
+      <w:r>
+        <w:t xml:space="preserve">: </w:t>
+      </w:r>
+      <w:r>
+        <w:t>3.3</w:t>
+      </w:r>
+      <w:r>
+        <w:t>V supply</w:t>
+      </w:r>
+    </w:p>
+    <w:p>
+      <w:pPr>
+        <w:ind w:firstLine="720"/>
+      </w:pPr>
+      <w:r>
+        <w:t xml:space="preserve">TLV62130: Step-down </w:t>
+      </w:r>
+      <w:r>
+        <w:t>(continuous 3A)</w:t>
+      </w:r>
+      <w:r>
+        <w:t>: 5</w:t>
+      </w:r>
+      <w:r>
+        <w:t>V system board supply</w:t>
+      </w:r>
+    </w:p>
+    <w:p>
+      <w:pPr>
+        <w:ind w:firstLine="720"/>
+      </w:pPr>
+      <w:r>
+        <w:t xml:space="preserve">TPS79718: </w:t>
+      </w:r>
+      <w:r>
+        <w:t>Step-down (</w:t>
+      </w:r>
+      <w:r>
+        <w:t xml:space="preserve">Continuous </w:t>
+      </w:r>
+      <w:r>
+        <w:t>0.01A</w:t>
+      </w:r>
+      <w:r>
+        <w:t>, limit 0.3A</w:t>
+      </w:r>
+      <w:r>
+        <w:t>):</w:t>
+      </w:r>
+      <w:r>
+        <w:t xml:space="preserve"> DLPC350 1.8</w:t>
+      </w:r>
+      <w:r>
+        <w:t>V analog supply</w:t>
+      </w:r>
+    </w:p>
+    <w:p>
+      <w:pPr>
+        <w:ind w:firstLine="720"/>
+      </w:pPr>
+      <w:r>
+        <w:t>TL7712: Programmable time delay for power-supply sequencing</w:t>
+      </w:r>
+    </w:p>
+    <w:p>
+      <w:pPr>
+        <w:ind w:firstLine="720"/>
+      </w:pPr>
+      <w:r>
+        <w:t xml:space="preserve">3x </w:t>
+      </w:r>
+      <w:r>
+        <w:t xml:space="preserve">TPS54620: LED Driver </w:t>
+      </w:r>
+      <w:r>
+        <w:t>‘</w:t>
+      </w:r>
+      <w:r>
+        <w:t>up to 5A per LED</w:t>
+      </w:r>
+      <w:r>
+        <w:t>’ (</w:t>
+      </w:r>
+      <w:r>
+        <w:t xml:space="preserve">Datasheet: </w:t>
+      </w:r>
+      <w:bookmarkStart w:id="0" w:name="_GoBack"/>
+      <w:bookmarkEnd w:id="0"/>
+      <w:r>
+        <w:t>6A each)</w:t>
+      </w:r>
+    </w:p>
+    <w:p/>
     <w:p/>
     <w:p>
       <w:r>
@@ -976,7 +1258,7 @@
   <w:abstractNum w:abstractNumId="0" w15:restartNumberingAfterBreak="0">
     <w:nsid w:val="1A5569A3"/>
     <w:multiLevelType w:val="hybridMultilevel"/>
-    <w:tmpl w:val="A044DE44"/>
+    <w:tmpl w:val="489C137E"/>
     <w:lvl w:ilvl="0" w:tplc="04090001">
       <w:start w:val="1"/>
       <w:numFmt w:val="bullet"/>
@@ -1061,16 +1343,17 @@
         <w:rFonts w:ascii="Symbol" w:hAnsi="Symbol" w:hint="default"/>
       </w:rPr>
     </w:lvl>
-    <w:lvl w:ilvl="7" w:tplc="04090003" w:tentative="1">
-      <w:start w:val="1"/>
-      <w:numFmt w:val="bullet"/>
-      <w:lvlText w:val="o"/>
+    <w:lvl w:ilvl="7" w:tplc="2E6099DA">
+      <w:start w:val="4"/>
+      <w:numFmt w:val="bullet"/>
+      <w:lvlText w:val=""/>
       <w:lvlJc w:val="left"/>
       <w:pPr>
         <w:ind w:left="5400" w:hanging="360"/>
       </w:pPr>
       <w:rPr>
-        <w:rFonts w:ascii="Courier New" w:hAnsi="Courier New" w:cs="Courier New" w:hint="default"/>
+        <w:rFonts w:ascii="Wingdings" w:eastAsiaTheme="minorHAnsi" w:hAnsi="Wingdings" w:cstheme="minorBidi" w:hint="default"/>
+        <w:b/>
       </w:rPr>
     </w:lvl>
     <w:lvl w:ilvl="8" w:tplc="04090005" w:tentative="1">
@@ -1087,6 +1370,119 @@
     </w:lvl>
   </w:abstractNum>
   <w:abstractNum w:abstractNumId="1" w15:restartNumberingAfterBreak="0">
+    <w:nsid w:val="1BE37A20"/>
+    <w:multiLevelType w:val="hybridMultilevel"/>
+    <w:tmpl w:val="338CF472"/>
+    <w:lvl w:ilvl="0" w:tplc="2EDE5416">
+      <w:start w:val="4"/>
+      <w:numFmt w:val="bullet"/>
+      <w:lvlText w:val="&gt;"/>
+      <w:lvlJc w:val="left"/>
+      <w:pPr>
+        <w:ind w:left="1080" w:hanging="360"/>
+      </w:pPr>
+      <w:rPr>
+        <w:rFonts w:ascii="Calibri" w:eastAsiaTheme="minorHAnsi" w:hAnsi="Calibri" w:cs="Calibri" w:hint="default"/>
+      </w:rPr>
+    </w:lvl>
+    <w:lvl w:ilvl="1" w:tplc="04090003" w:tentative="1">
+      <w:start w:val="1"/>
+      <w:numFmt w:val="bullet"/>
+      <w:lvlText w:val="o"/>
+      <w:lvlJc w:val="left"/>
+      <w:pPr>
+        <w:ind w:left="1800" w:hanging="360"/>
+      </w:pPr>
+      <w:rPr>
+        <w:rFonts w:ascii="Courier New" w:hAnsi="Courier New" w:cs="Courier New" w:hint="default"/>
+      </w:rPr>
+    </w:lvl>
+    <w:lvl w:ilvl="2" w:tplc="04090005" w:tentative="1">
+      <w:start w:val="1"/>
+      <w:numFmt w:val="bullet"/>
+      <w:lvlText w:val=""/>
+      <w:lvlJc w:val="left"/>
+      <w:pPr>
+        <w:ind w:left="2520" w:hanging="360"/>
+      </w:pPr>
+      <w:rPr>
+        <w:rFonts w:ascii="Wingdings" w:hAnsi="Wingdings" w:hint="default"/>
+      </w:rPr>
+    </w:lvl>
+    <w:lvl w:ilvl="3" w:tplc="04090001" w:tentative="1">
+      <w:start w:val="1"/>
+      <w:numFmt w:val="bullet"/>
+      <w:lvlText w:val=""/>
+      <w:lvlJc w:val="left"/>
+      <w:pPr>
+        <w:ind w:left="3240" w:hanging="360"/>
+      </w:pPr>
+      <w:rPr>
+        <w:rFonts w:ascii="Symbol" w:hAnsi="Symbol" w:hint="default"/>
+      </w:rPr>
+    </w:lvl>
+    <w:lvl w:ilvl="4" w:tplc="04090003" w:tentative="1">
+      <w:start w:val="1"/>
+      <w:numFmt w:val="bullet"/>
+      <w:lvlText w:val="o"/>
+      <w:lvlJc w:val="left"/>
+      <w:pPr>
+        <w:ind w:left="3960" w:hanging="360"/>
+      </w:pPr>
+      <w:rPr>
+        <w:rFonts w:ascii="Courier New" w:hAnsi="Courier New" w:cs="Courier New" w:hint="default"/>
+      </w:rPr>
+    </w:lvl>
+    <w:lvl w:ilvl="5" w:tplc="04090005" w:tentative="1">
+      <w:start w:val="1"/>
+      <w:numFmt w:val="bullet"/>
+      <w:lvlText w:val=""/>
+      <w:lvlJc w:val="left"/>
+      <w:pPr>
+        <w:ind w:left="4680" w:hanging="360"/>
+      </w:pPr>
+      <w:rPr>
+        <w:rFonts w:ascii="Wingdings" w:hAnsi="Wingdings" w:hint="default"/>
+      </w:rPr>
+    </w:lvl>
+    <w:lvl w:ilvl="6" w:tplc="04090001" w:tentative="1">
+      <w:start w:val="1"/>
+      <w:numFmt w:val="bullet"/>
+      <w:lvlText w:val=""/>
+      <w:lvlJc w:val="left"/>
+      <w:pPr>
+        <w:ind w:left="5400" w:hanging="360"/>
+      </w:pPr>
+      <w:rPr>
+        <w:rFonts w:ascii="Symbol" w:hAnsi="Symbol" w:hint="default"/>
+      </w:rPr>
+    </w:lvl>
+    <w:lvl w:ilvl="7" w:tplc="04090003" w:tentative="1">
+      <w:start w:val="1"/>
+      <w:numFmt w:val="bullet"/>
+      <w:lvlText w:val="o"/>
+      <w:lvlJc w:val="left"/>
+      <w:pPr>
+        <w:ind w:left="6120" w:hanging="360"/>
+      </w:pPr>
+      <w:rPr>
+        <w:rFonts w:ascii="Courier New" w:hAnsi="Courier New" w:cs="Courier New" w:hint="default"/>
+      </w:rPr>
+    </w:lvl>
+    <w:lvl w:ilvl="8" w:tplc="04090005" w:tentative="1">
+      <w:start w:val="1"/>
+      <w:numFmt w:val="bullet"/>
+      <w:lvlText w:val=""/>
+      <w:lvlJc w:val="left"/>
+      <w:pPr>
+        <w:ind w:left="6840" w:hanging="360"/>
+      </w:pPr>
+      <w:rPr>
+        <w:rFonts w:ascii="Wingdings" w:hAnsi="Wingdings" w:hint="default"/>
+      </w:rPr>
+    </w:lvl>
+  </w:abstractNum>
+  <w:abstractNum w:abstractNumId="2" w15:restartNumberingAfterBreak="0">
     <w:nsid w:val="35680C0B"/>
     <w:multiLevelType w:val="hybridMultilevel"/>
     <w:tmpl w:val="7E006802"/>
@@ -1199,7 +1595,7 @@
       </w:rPr>
     </w:lvl>
   </w:abstractNum>
-  <w:abstractNum w:abstractNumId="2" w15:restartNumberingAfterBreak="0">
+  <w:abstractNum w:abstractNumId="3" w15:restartNumberingAfterBreak="0">
     <w:nsid w:val="499223DC"/>
     <w:multiLevelType w:val="hybridMultilevel"/>
     <w:tmpl w:val="C912372A"/>
@@ -1312,7 +1708,7 @@
       </w:rPr>
     </w:lvl>
   </w:abstractNum>
-  <w:abstractNum w:abstractNumId="3" w15:restartNumberingAfterBreak="0">
+  <w:abstractNum w:abstractNumId="4" w15:restartNumberingAfterBreak="0">
     <w:nsid w:val="4D9D3AC2"/>
     <w:multiLevelType w:val="hybridMultilevel"/>
     <w:tmpl w:val="CE2AA140"/>
@@ -1426,16 +1822,19 @@
     </w:lvl>
   </w:abstractNum>
   <w:num w:numId="1">
-    <w:abstractNumId w:val="3"/>
+    <w:abstractNumId w:val="4"/>
   </w:num>
   <w:num w:numId="2">
-    <w:abstractNumId w:val="1"/>
+    <w:abstractNumId w:val="2"/>
   </w:num>
   <w:num w:numId="3">
-    <w:abstractNumId w:val="2"/>
+    <w:abstractNumId w:val="3"/>
   </w:num>
   <w:num w:numId="4">
     <w:abstractNumId w:val="0"/>
+  </w:num>
+  <w:num w:numId="5">
+    <w:abstractNumId w:val="1"/>
   </w:num>
 </w:numbering>
 </file>
@@ -1837,7 +2236,6 @@
   <w:style w:type="character" w:default="1" w:styleId="DefaultParagraphFont">
     <w:name w:val="Default Paragraph Font"/>
     <w:uiPriority w:val="1"/>
-    <w:semiHidden/>
     <w:unhideWhenUsed/>
   </w:style>
   <w:style w:type="table" w:default="1" w:styleId="TableNormal">

</xml_diff>

<commit_message>
Changes to Personal Notes
Added a .txt file with the most important Info for better overview in GitHub
</commit_message>
<xml_diff>
--- a/Documents/Personal Notes.docx
+++ b/Documents/Personal Notes.docx
@@ -28,22 +28,57 @@
       </w:r>
     </w:p>
     <w:p>
-      <w:r>
+      <w:pPr>
+        <w:rPr>
+          <w:sz w:val="16"/>
+        </w:rPr>
+      </w:pPr>
+      <w:r>
+        <w:rPr>
+          <w:sz w:val="16"/>
+        </w:rPr>
         <w:t>(</w:t>
       </w:r>
       <w:r>
-        <w:t>Used in combination w/ Camera for</w:t>
-      </w:r>
-      <w:r>
+        <w:rPr>
+          <w:sz w:val="16"/>
+        </w:rPr>
+        <w:t>Used in combination with</w:t>
+      </w:r>
+      <w:r>
+        <w:rPr>
+          <w:sz w:val="16"/>
+        </w:rPr>
+        <w:t xml:space="preserve"> Camera for</w:t>
+      </w:r>
+      <w:r>
+        <w:rPr>
+          <w:sz w:val="16"/>
+        </w:rPr>
         <w:t xml:space="preserve"> Interactive Display</w:t>
       </w:r>
       <w:r>
+        <w:rPr>
+          <w:sz w:val="16"/>
+        </w:rPr>
         <w:t xml:space="preserve"> &amp;</w:t>
       </w:r>
       <w:r>
+        <w:rPr>
+          <w:sz w:val="16"/>
+        </w:rPr>
         <w:t xml:space="preserve"> Position Tracking</w:t>
       </w:r>
       <w:r>
+        <w:rPr>
+          <w:sz w:val="16"/>
+        </w:rPr>
+        <w:t>, or 3D scanning &amp; printing</w:t>
+      </w:r>
+      <w:r>
+        <w:rPr>
+          <w:sz w:val="16"/>
+        </w:rPr>
         <w:t>)</w:t>
       </w:r>
     </w:p>
@@ -170,46 +205,6 @@
     </w:p>
     <w:p>
       <w:pPr>
-        <w:ind w:left="1080"/>
-      </w:pPr>
-      <w:r>
-        <w:rPr>
-          <w:b/>
-        </w:rPr>
-        <w:t>(Effective 912x</w:t>
-      </w:r>
-      <w:proofErr w:type="gramStart"/>
-      <w:r>
-        <w:rPr>
-          <w:b/>
-        </w:rPr>
-        <w:t>570</w:t>
-      </w:r>
-      <w:r>
-        <w:rPr>
-          <w:b/>
-        </w:rPr>
-        <w:t xml:space="preserve"> </w:t>
-      </w:r>
-      <w:r>
-        <w:rPr>
-          <w:b/>
-        </w:rPr>
-        <w:t>?</w:t>
-      </w:r>
-      <w:proofErr w:type="gramEnd"/>
-      <w:r>
-        <w:rPr>
-          <w:b/>
-        </w:rPr>
-        <w:t>)</w:t>
-      </w:r>
-      <w:r>
-        <w:t xml:space="preserve"> </w:t>
-      </w:r>
-    </w:p>
-    <w:p>
-      <w:pPr>
         <w:pStyle w:val="ListParagraph"/>
         <w:numPr>
           <w:ilvl w:val="1"/>
@@ -225,77 +220,6 @@
     </w:p>
     <w:p>
       <w:pPr>
-        <w:rPr>
-          <w:b/>
-        </w:rPr>
-      </w:pPr>
-      <w:r>
-        <w:t>1280×800,</w:t>
-      </w:r>
-      <w:r>
-        <w:t xml:space="preserve"> </w:t>
-      </w:r>
-      <w:r>
-        <w:t>1024</w:t>
-      </w:r>
-      <w:r>
-        <w:t>×</w:t>
-      </w:r>
-      <w:r>
-        <w:t>768,</w:t>
-      </w:r>
-      <w:r>
-        <w:t xml:space="preserve"> </w:t>
-      </w:r>
-      <w:r>
-        <w:t>1024</w:t>
-      </w:r>
-      <w:r>
-        <w:t>×</w:t>
-      </w:r>
-      <w:r>
-        <w:t>640,</w:t>
-      </w:r>
-      <w:r>
-        <w:t xml:space="preserve"> </w:t>
-      </w:r>
-      <w:r>
-        <w:t>912×1140,</w:t>
-      </w:r>
-      <w:r>
-        <w:br/>
-      </w:r>
-      <w:r>
-        <w:t>800×600,</w:t>
-      </w:r>
-      <w:r>
-        <w:t xml:space="preserve"> </w:t>
-      </w:r>
-      <w:r>
-        <w:t>800×</w:t>
-      </w:r>
-      <w:r>
-        <w:t>500,</w:t>
-      </w:r>
-      <w:r>
-        <w:t xml:space="preserve"> </w:t>
-      </w:r>
-      <w:r>
-        <w:t>640×</w:t>
-      </w:r>
-      <w:r>
-        <w:t xml:space="preserve">480 </w:t>
-      </w:r>
-      <w:r>
-        <w:t>a</w:t>
-      </w:r>
-      <w:r>
-        <w:t>t up to 120 Hz.</w:t>
-      </w:r>
-    </w:p>
-    <w:p/>
-    <w:p>
-      <w:pPr>
         <w:pStyle w:val="ListParagraph"/>
         <w:numPr>
           <w:ilvl w:val="0"/>
@@ -417,21 +341,7 @@
         <w:rPr>
           <w:b/>
         </w:rPr>
-        <w:t xml:space="preserve">digital </w:t>
-      </w:r>
-      <w:proofErr w:type="spellStart"/>
-      <w:r>
-        <w:rPr>
-          <w:b/>
-        </w:rPr>
-        <w:t>micromirror</w:t>
-      </w:r>
-      <w:proofErr w:type="spellEnd"/>
-      <w:r>
-        <w:rPr>
-          <w:b/>
-        </w:rPr>
-        <w:t xml:space="preserve"> device</w:t>
+        <w:t>digital micromirror device</w:t>
       </w:r>
       <w:r>
         <w:t xml:space="preserve"> (DMD)</w:t>
@@ -482,15 +392,7 @@
         <w:t xml:space="preserve"> memory</w:t>
       </w:r>
       <w:r>
-        <w:t xml:space="preserve"> w/ </w:t>
-      </w:r>
-      <w:proofErr w:type="spellStart"/>
-      <w:r>
-        <w:t>config</w:t>
-      </w:r>
-      <w:proofErr w:type="spellEnd"/>
-      <w:r>
-        <w:t xml:space="preserve"> and firmware</w:t>
+        <w:t xml:space="preserve"> w/ config and firmware</w:t>
       </w:r>
     </w:p>
     <w:p/>
@@ -518,6 +420,7 @@
           </w:tcPr>
           <w:p>
             <w:r>
+              <w:lastRenderedPageBreak/>
               <w:t>Parameter</w:t>
             </w:r>
           </w:p>
@@ -537,11 +440,9 @@
             <w:tcW w:w="1980" w:type="dxa"/>
           </w:tcPr>
           <w:p>
-            <w:proofErr w:type="spellStart"/>
             <w:r>
               <w:t>Typ</w:t>
             </w:r>
-            <w:proofErr w:type="spellEnd"/>
           </w:p>
         </w:tc>
         <w:tc>
@@ -616,13 +517,8 @@
           </w:tcPr>
           <w:p>
             <w:r>
-              <w:t xml:space="preserve">LED Power </w:t>
-            </w:r>
-            <w:proofErr w:type="spellStart"/>
-            <w:r>
-              <w:t>Consumtion</w:t>
-            </w:r>
-            <w:proofErr w:type="spellEnd"/>
+              <w:t>LED Power Consumtion</w:t>
+            </w:r>
           </w:p>
         </w:tc>
         <w:tc>
@@ -928,19 +824,9 @@
             <w:tcW w:w="2799" w:type="dxa"/>
           </w:tcPr>
           <w:p>
-            <w:proofErr w:type="spellStart"/>
-            <w:r>
-              <w:t>Img</w:t>
-            </w:r>
-            <w:proofErr w:type="spellEnd"/>
-            <w:r>
-              <w:t xml:space="preserve">. </w:t>
-            </w:r>
-            <w:proofErr w:type="spellStart"/>
-            <w:r>
-              <w:t>Diag</w:t>
-            </w:r>
-            <w:proofErr w:type="spellEnd"/>
+            <w:r>
+              <w:t>Img. Diag</w:t>
+            </w:r>
           </w:p>
         </w:tc>
         <w:tc>
@@ -1034,15 +920,7 @@
         <w:t>FPD-link connector</w:t>
       </w:r>
       <w:r>
-        <w:t xml:space="preserve"> (</w:t>
-      </w:r>
-      <w:proofErr w:type="spellStart"/>
-      <w:r>
-        <w:t>FlatPanelDisplay</w:t>
-      </w:r>
-      <w:proofErr w:type="spellEnd"/>
-      <w:r>
-        <w:t>)</w:t>
+        <w:t xml:space="preserve"> (FlatPanelDisplay)</w:t>
       </w:r>
     </w:p>
     <w:p>
@@ -1054,7 +932,13 @@
         </w:numPr>
       </w:pPr>
       <w:r>
-        <w:t>Video Mode: d</w:t>
+        <w:rPr>
+          <w:color w:val="FF0000"/>
+        </w:rPr>
+        <w:t>Video Mode</w:t>
+      </w:r>
+      <w:r>
+        <w:t>: d</w:t>
       </w:r>
       <w:r>
         <w:t>isplay algorithm</w:t>
@@ -1067,12 +951,19 @@
       </w:r>
       <w:r>
         <w:t xml:space="preserve">, </w:t>
+      </w:r>
+      <w:r>
+        <w:rPr>
+          <w:b/>
+          <w:color w:val="FF0000"/>
+        </w:rPr>
+        <w:t>not</w:t>
       </w:r>
       <w:r>
         <w:rPr>
           <w:b/>
         </w:rPr>
-        <w:t>not pixel accurate</w:t>
+        <w:t xml:space="preserve"> pixel accurate</w:t>
       </w:r>
     </w:p>
     <w:p>
@@ -1122,13 +1013,8 @@
           <w:numId w:val="2"/>
         </w:numPr>
       </w:pPr>
-      <w:proofErr w:type="spellStart"/>
-      <w:r>
-        <w:t>PandaBoard</w:t>
-      </w:r>
-      <w:proofErr w:type="spellEnd"/>
-      <w:r>
-        <w:t xml:space="preserve"> 4500</w:t>
+      <w:r>
+        <w:t>PandaBoard 4500</w:t>
       </w:r>
     </w:p>
     <w:p/>
@@ -1214,6 +1100,12 @@
     </w:p>
     <w:p>
       <w:r>
+        <w:tab/>
+        <w:t>Extra fan for higher LED current</w:t>
+      </w:r>
+    </w:p>
+    <w:p>
+      <w:r>
         <w:t>Power management:</w:t>
       </w:r>
     </w:p>
@@ -1233,26 +1125,71 @@
         <w:ind w:firstLine="720"/>
       </w:pPr>
       <w:r>
+        <w:t>TPS65145</w:t>
+      </w:r>
+      <w:r>
+        <w:t xml:space="preserve">: Triple output boost (typical limit 1.4A): </w:t>
+      </w:r>
+      <w:r>
+        <w:t>DLP4500 8.5</w:t>
+      </w:r>
+      <w:r>
+        <w:t>V</w:t>
+      </w:r>
+      <w:r>
+        <w:t>, –10</w:t>
+      </w:r>
+      <w:r>
+        <w:t>V, and 16</w:t>
+      </w:r>
+      <w:r>
+        <w:t>V supplies</w:t>
+      </w:r>
+    </w:p>
+    <w:p>
+      <w:pPr>
+        <w:ind w:firstLine="720"/>
+      </w:pPr>
+      <w:r>
+        <w:t xml:space="preserve">TPS73025: Step-down (max 0.2A): </w:t>
+      </w:r>
+      <w:r>
+        <w:t>DLP4500 2.5V supply</w:t>
+      </w:r>
+    </w:p>
+    <w:p>
+      <w:pPr>
+        <w:ind w:firstLine="720"/>
+      </w:pPr>
+      <w:r>
+        <w:t>TLV62130: Step-down</w:t>
+      </w:r>
+      <w:r>
+        <w:t xml:space="preserve"> (continuous 3A)</w:t>
+      </w:r>
+      <w:r>
+        <w:t xml:space="preserve">: </w:t>
+      </w:r>
+      <w:r>
+        <w:t>3.3</w:t>
+      </w:r>
+      <w:r>
+        <w:t>V supply</w:t>
+      </w:r>
+    </w:p>
+    <w:p>
+      <w:pPr>
+        <w:ind w:firstLine="720"/>
+      </w:pPr>
+      <w:r>
         <w:lastRenderedPageBreak/>
-        <w:t>TPS65145</w:t>
-      </w:r>
-      <w:r>
-        <w:t xml:space="preserve">: Triple output boost (typical limit 1.4A): </w:t>
-      </w:r>
-      <w:r>
-        <w:t>DLP4500 8.5</w:t>
-      </w:r>
-      <w:r>
-        <w:t>V</w:t>
-      </w:r>
-      <w:r>
-        <w:t>, –10</w:t>
-      </w:r>
-      <w:r>
-        <w:t>V, and 16</w:t>
-      </w:r>
-      <w:r>
-        <w:t>V supplies</w:t>
+        <w:t xml:space="preserve">TLV62130: Step-down </w:t>
+      </w:r>
+      <w:r>
+        <w:t>(continuous 3A): 5</w:t>
+      </w:r>
+      <w:r>
+        <w:t>V system board supply</w:t>
       </w:r>
     </w:p>
     <w:p>
@@ -1260,10 +1197,28 @@
         <w:ind w:firstLine="720"/>
       </w:pPr>
       <w:r>
-        <w:t xml:space="preserve">TPS73025: Step-down (max 0.2A): </w:t>
-      </w:r>
-      <w:r>
-        <w:t>DLP4500 2.5V supply</w:t>
+        <w:t xml:space="preserve">TPS79718: </w:t>
+      </w:r>
+      <w:r>
+        <w:t>Step-down (</w:t>
+      </w:r>
+      <w:r>
+        <w:t xml:space="preserve">Continuous </w:t>
+      </w:r>
+      <w:r>
+        <w:t>0.01A</w:t>
+      </w:r>
+      <w:r>
+        <w:t>, limit 0.3A</w:t>
+      </w:r>
+      <w:r>
+        <w:t>):</w:t>
+      </w:r>
+      <w:r>
+        <w:t xml:space="preserve"> DLPC350 1.8</w:t>
+      </w:r>
+      <w:r>
+        <w:t>V analog supply</w:t>
       </w:r>
     </w:p>
     <w:p>
@@ -1271,19 +1226,7 @@
         <w:ind w:firstLine="720"/>
       </w:pPr>
       <w:r>
-        <w:t>TLV62130: Step-down</w:t>
-      </w:r>
-      <w:r>
-        <w:t xml:space="preserve"> (continuous 3A)</w:t>
-      </w:r>
-      <w:r>
-        <w:t xml:space="preserve">: </w:t>
-      </w:r>
-      <w:r>
-        <w:t>3.3</w:t>
-      </w:r>
-      <w:r>
-        <w:t>V supply</w:t>
+        <w:t>TL7712: Programmable time delay for power-supply sequencing</w:t>
       </w:r>
     </w:p>
     <w:p>
@@ -1291,57 +1234,6 @@
         <w:ind w:firstLine="720"/>
       </w:pPr>
       <w:r>
-        <w:t xml:space="preserve">TLV62130: Step-down </w:t>
-      </w:r>
-      <w:r>
-        <w:t>(continuous 3A): 5</w:t>
-      </w:r>
-      <w:r>
-        <w:t>V system board supply</w:t>
-      </w:r>
-    </w:p>
-    <w:p>
-      <w:pPr>
-        <w:ind w:firstLine="720"/>
-      </w:pPr>
-      <w:r>
-        <w:t xml:space="preserve">TPS79718: </w:t>
-      </w:r>
-      <w:r>
-        <w:t>Step-down (</w:t>
-      </w:r>
-      <w:r>
-        <w:t xml:space="preserve">Continuous </w:t>
-      </w:r>
-      <w:r>
-        <w:t>0.01A</w:t>
-      </w:r>
-      <w:r>
-        <w:t>, limit 0.3A</w:t>
-      </w:r>
-      <w:r>
-        <w:t>):</w:t>
-      </w:r>
-      <w:r>
-        <w:t xml:space="preserve"> DLPC350 1.8</w:t>
-      </w:r>
-      <w:r>
-        <w:t>V analog supply</w:t>
-      </w:r>
-    </w:p>
-    <w:p>
-      <w:pPr>
-        <w:ind w:firstLine="720"/>
-      </w:pPr>
-      <w:r>
-        <w:t>TL7712: Programmable time delay for power-supply sequencing</w:t>
-      </w:r>
-    </w:p>
-    <w:p>
-      <w:pPr>
-        <w:ind w:firstLine="720"/>
-      </w:pPr>
-      <w:r>
         <w:t xml:space="preserve">3x </w:t>
       </w:r>
       <w:r>
@@ -1371,15 +1263,7 @@
     <w:p>
       <w:r>
         <w:tab/>
-        <w:t>DLP-ALC-</w:t>
-      </w:r>
-      <w:proofErr w:type="spellStart"/>
-      <w:r>
-        <w:t>Lightcrafter</w:t>
-      </w:r>
-      <w:proofErr w:type="spellEnd"/>
-      <w:r>
-        <w:t xml:space="preserve"> SDK (Dev. Kit for DLPC350 and others)</w:t>
+        <w:t>DLP-ALC-Lightcrafter SDK (Dev. Kit for DLPC350 and others)</w:t>
       </w:r>
     </w:p>
     <w:p>
@@ -1391,15 +1275,7 @@
     <w:p>
       <w:r>
         <w:tab/>
-        <w:t>DLPR350PROM (</w:t>
-      </w:r>
-      <w:proofErr w:type="spellStart"/>
-      <w:r>
-        <w:t>Config</w:t>
-      </w:r>
-      <w:proofErr w:type="spellEnd"/>
-      <w:r>
-        <w:t xml:space="preserve"> &amp; </w:t>
+        <w:t xml:space="preserve">DLPR350PROM (Config &amp; </w:t>
       </w:r>
       <w:r>
         <w:t xml:space="preserve">support </w:t>
@@ -1416,51 +1292,7 @@
     <w:p>
       <w:r>
         <w:tab/>
-      </w:r>
-      <w:r>
-        <w:t>Red LED</w:t>
-      </w:r>
-      <w:r>
-        <w:t xml:space="preserve"> </w:t>
-      </w:r>
-      <w:r>
-        <w:t>Current</w:t>
-      </w:r>
-      <w:r>
-        <w:t xml:space="preserve"> </w:t>
-      </w:r>
-      <w:r>
-        <w:t>(A) = 0.0175</w:t>
-      </w:r>
-      <w:r>
-        <w:t xml:space="preserve"> </w:t>
-      </w:r>
-      <w:r>
-        <w:t>× (LED</w:t>
-      </w:r>
-      <w:r>
-        <w:t xml:space="preserve"> </w:t>
-      </w:r>
-      <w:r>
-        <w:t>Current</w:t>
-      </w:r>
-      <w:r>
-        <w:t xml:space="preserve"> </w:t>
-      </w:r>
-      <w:r>
-        <w:t>Value)</w:t>
-      </w:r>
-      <w:r>
-        <w:t xml:space="preserve"> </w:t>
-      </w:r>
-      <w:r>
-        <w:t>+ 0.4495</w:t>
-      </w:r>
-      <w:r>
-        <w:t xml:space="preserve"> </w:t>
-      </w:r>
-      <w:r>
-        <w:t>(1)</w:t>
+        <w:t>Red LED Current (A) = 0.0175 × (LED Current Value) + 0.4495 (1)</w:t>
       </w:r>
     </w:p>
     <w:p>
@@ -1468,55 +1300,7 @@
         <w:ind w:firstLine="720"/>
       </w:pPr>
       <w:r>
-        <w:t>Green</w:t>
-      </w:r>
-      <w:r>
-        <w:t xml:space="preserve"> </w:t>
-      </w:r>
-      <w:r>
-        <w:t>LED</w:t>
-      </w:r>
-      <w:r>
-        <w:t xml:space="preserve"> C</w:t>
-      </w:r>
-      <w:r>
-        <w:t>urrent</w:t>
-      </w:r>
-      <w:r>
-        <w:t xml:space="preserve"> </w:t>
-      </w:r>
-      <w:r>
-        <w:t>(A) = 0.0181</w:t>
-      </w:r>
-      <w:r>
-        <w:t xml:space="preserve"> </w:t>
-      </w:r>
-      <w:r>
-        <w:t>× (LED</w:t>
-      </w:r>
-      <w:r>
-        <w:t xml:space="preserve"> </w:t>
-      </w:r>
-      <w:r>
-        <w:t>Current</w:t>
-      </w:r>
-      <w:r>
-        <w:t xml:space="preserve"> </w:t>
-      </w:r>
-      <w:r>
-        <w:t>Value)</w:t>
-      </w:r>
-      <w:r>
-        <w:t xml:space="preserve"> </w:t>
-      </w:r>
-      <w:r>
-        <w:t>+ 0.3587</w:t>
-      </w:r>
-      <w:r>
-        <w:t xml:space="preserve"> </w:t>
-      </w:r>
-      <w:r>
-        <w:t>(2)</w:t>
+        <w:t>Green LED Current (A) = 0.0181 × (LED Current Value) + 0.3587 (2)</w:t>
       </w:r>
     </w:p>
     <w:p>
@@ -1524,58 +1308,7 @@
         <w:ind w:firstLine="720"/>
       </w:pPr>
       <w:r>
-        <w:t>B</w:t>
-      </w:r>
-      <w:r>
-        <w:t>lue</w:t>
-      </w:r>
-      <w:r>
-        <w:t xml:space="preserve"> </w:t>
-      </w:r>
-      <w:r>
-        <w:t>LED</w:t>
-      </w:r>
-      <w:r>
-        <w:t xml:space="preserve"> </w:t>
-      </w:r>
-      <w:r>
-        <w:t>Current</w:t>
-      </w:r>
-      <w:r>
-        <w:t xml:space="preserve"> </w:t>
-      </w:r>
-      <w:r>
-        <w:t>(A) = 0.0160</w:t>
-      </w:r>
-      <w:r>
-        <w:t xml:space="preserve"> </w:t>
-      </w:r>
-      <w:r>
-        <w:t>× (LED</w:t>
-      </w:r>
-      <w:r>
-        <w:t xml:space="preserve"> </w:t>
-      </w:r>
-      <w:r>
-        <w:t>Current</w:t>
-      </w:r>
-      <w:r>
-        <w:t xml:space="preserve"> </w:t>
-      </w:r>
-      <w:r>
-        <w:t>Value)</w:t>
-      </w:r>
-      <w:r>
-        <w:t xml:space="preserve"> </w:t>
-      </w:r>
-      <w:r>
-        <w:t>+ 0.1529</w:t>
-      </w:r>
-      <w:r>
-        <w:t xml:space="preserve"> </w:t>
-      </w:r>
-      <w:r>
-        <w:t>(3)</w:t>
+        <w:t>Blue LED Current (A) = 0.0160 × (LED Current Value) + 0.1529 (3)</w:t>
       </w:r>
     </w:p>
     <w:p>
@@ -1586,6 +1319,26 @@
         <w:t>Total Current &lt;= 4.3A!</w:t>
       </w:r>
     </w:p>
+    <w:p>
+      <w:pPr>
+        <w:ind w:firstLine="720"/>
+      </w:pPr>
+      <w:r>
+        <w:t>Example</w:t>
+      </w:r>
+      <w:r>
+        <w:t xml:space="preserve"> from Datasheet</w:t>
+      </w:r>
+      <w:r>
+        <w:t xml:space="preserve">: </w:t>
+      </w:r>
+      <w:r>
+        <w:t>104, 135, 130</w:t>
+      </w:r>
+      <w:r>
+        <w:t xml:space="preserve"> (Which should result in a current of 7.3 Amps)</w:t>
+      </w:r>
+    </w:p>
     <w:p/>
     <w:p>
       <w:r>
@@ -1595,51 +1348,7 @@
     <w:p>
       <w:r>
         <w:tab/>
-      </w:r>
-      <w:r>
-        <w:t>Some</w:t>
-      </w:r>
-      <w:r>
-        <w:t xml:space="preserve"> </w:t>
-      </w:r>
-      <w:r>
-        <w:t>commands</w:t>
-      </w:r>
-      <w:r>
-        <w:t xml:space="preserve"> </w:t>
-      </w:r>
-      <w:r>
-        <w:t>may require</w:t>
-      </w:r>
-      <w:r>
-        <w:t xml:space="preserve"> </w:t>
-      </w:r>
-      <w:r>
-        <w:t>additional</w:t>
-      </w:r>
-      <w:r>
-        <w:t xml:space="preserve"> </w:t>
-      </w:r>
-      <w:r>
-        <w:t>steps</w:t>
-      </w:r>
-      <w:r>
-        <w:t xml:space="preserve"> </w:t>
-      </w:r>
-      <w:r>
-        <w:t>before</w:t>
-      </w:r>
-      <w:r>
-        <w:t xml:space="preserve"> </w:t>
-      </w:r>
-      <w:r>
-        <w:t>the GUI display</w:t>
-      </w:r>
-      <w:r>
-        <w:t xml:space="preserve"> </w:t>
-      </w:r>
-      <w:r>
-        <w:t>is updated</w:t>
+        <w:t>Some commands may require additional steps before the GUI display is updated</w:t>
       </w:r>
     </w:p>
     <w:p>
@@ -1650,177 +1359,55 @@
         <w:rPr>
           <w:u w:val="single"/>
         </w:rPr>
-        <w:t>Auto</w:t>
-      </w:r>
-      <w:r>
-        <w:rPr>
-          <w:u w:val="single"/>
-        </w:rPr>
-        <w:t xml:space="preserve"> </w:t>
-      </w:r>
-      <w:r>
-        <w:rPr>
-          <w:u w:val="single"/>
-        </w:rPr>
-        <w:t>Update</w:t>
-      </w:r>
-      <w:r>
-        <w:rPr>
-          <w:u w:val="single"/>
-        </w:rPr>
-        <w:t xml:space="preserve"> </w:t>
-      </w:r>
-      <w:r>
-        <w:rPr>
-          <w:u w:val="single"/>
-        </w:rPr>
-        <w:t>Status</w:t>
-      </w:r>
-      <w:r>
-        <w:rPr>
-          <w:u w:val="single"/>
-        </w:rPr>
-        <w:t>:</w:t>
-      </w:r>
-      <w:r>
-        <w:t xml:space="preserve"> </w:t>
-      </w:r>
-      <w:r>
-        <w:t xml:space="preserve">[…]. </w:t>
-      </w:r>
-      <w:r>
-        <w:t>While</w:t>
-      </w:r>
-      <w:r>
-        <w:t xml:space="preserve"> </w:t>
-      </w:r>
-      <w:r>
-        <w:t>running</w:t>
-      </w:r>
-      <w:r>
-        <w:t xml:space="preserve"> </w:t>
-      </w:r>
-      <w:r>
-        <w:t>in Pattern</w:t>
-      </w:r>
-      <w:r>
-        <w:t xml:space="preserve"> </w:t>
-      </w:r>
-      <w:r>
-        <w:t>Sequence</w:t>
-      </w:r>
-      <w:r>
-        <w:t xml:space="preserve"> </w:t>
-      </w:r>
-      <w:r>
-        <w:t>Mode,</w:t>
-      </w:r>
-      <w:r>
-        <w:t xml:space="preserve"> </w:t>
-      </w:r>
-      <w:r>
-        <w:t>keeping</w:t>
-      </w:r>
-      <w:r>
-        <w:t xml:space="preserve"> </w:t>
-      </w:r>
-      <w:r>
-        <w:t>the option</w:t>
-      </w:r>
-      <w:r>
-        <w:t xml:space="preserve"> </w:t>
-      </w:r>
-      <w:r>
-        <w:t>unchecked</w:t>
-      </w:r>
-      <w:r>
-        <w:t xml:space="preserve"> </w:t>
-      </w:r>
-      <w:r>
-        <w:t>prevents</w:t>
-      </w:r>
-      <w:r>
-        <w:t xml:space="preserve"> </w:t>
-      </w:r>
-      <w:r>
-        <w:t>the GUI from</w:t>
-      </w:r>
-      <w:r>
-        <w:t xml:space="preserve"> </w:t>
-      </w:r>
-      <w:r>
-        <w:t>interrupting</w:t>
-      </w:r>
-      <w:r>
-        <w:t xml:space="preserve"> </w:t>
-      </w:r>
-      <w:r>
-        <w:t>the DLPC350</w:t>
-      </w:r>
-      <w:r>
-        <w:t xml:space="preserve"> </w:t>
-      </w:r>
-      <w:r>
-        <w:t>controller</w:t>
-      </w:r>
-      <w:r>
-        <w:t xml:space="preserve"> </w:t>
-      </w:r>
-      <w:r>
-        <w:t>which</w:t>
-      </w:r>
-      <w:r>
-        <w:t xml:space="preserve"> </w:t>
-      </w:r>
-      <w:r>
-        <w:t>will be</w:t>
-      </w:r>
-      <w:r>
-        <w:t xml:space="preserve"> </w:t>
-      </w:r>
-      <w:r>
-        <w:t>processing</w:t>
-      </w:r>
-      <w:r>
-        <w:t xml:space="preserve"> </w:t>
-      </w:r>
-      <w:r>
-        <w:t>critical</w:t>
-      </w:r>
-      <w:r>
-        <w:t xml:space="preserve"> </w:t>
-      </w:r>
-      <w:r>
-        <w:t>functions</w:t>
-      </w:r>
-      <w:r>
-        <w:t xml:space="preserve"> </w:t>
-      </w:r>
-      <w:r>
-        <w:t>related</w:t>
-      </w:r>
-      <w:r>
-        <w:t xml:space="preserve"> </w:t>
-      </w:r>
-      <w:r>
-        <w:t>to pattern</w:t>
-      </w:r>
-      <w:r>
-        <w:t xml:space="preserve"> </w:t>
-      </w:r>
-      <w:r>
-        <w:t>display.</w:t>
-      </w:r>
-    </w:p>
-    <w:p>
-      <w:r>
-        <w:t>Operating Modes</w:t>
+        <w:t>Auto Update Status:</w:t>
+      </w:r>
+      <w:r>
+        <w:t xml:space="preserve"> […]. While running in Pattern Sequence Mode, keeping the option unchecked prevents the GUI from interrupting the DLPC350 controller which will be processing critical functions related to pattern display.</w:t>
+      </w:r>
+    </w:p>
+    <w:p>
+      <w:pPr>
+        <w:ind w:left="720"/>
+      </w:pPr>
+      <w:r>
+        <w:t>Video</w:t>
+      </w:r>
+      <w:r>
+        <w:t xml:space="preserve"> Mode RGB Setting range: 0 </w:t>
+      </w:r>
+      <w:r>
+        <w:t>–</w:t>
+      </w:r>
+      <w:r>
+        <w:t xml:space="preserve"> 1023</w:t>
+      </w:r>
+      <w:r>
+        <w:t xml:space="preserve"> each</w:t>
+      </w:r>
+    </w:p>
+    <w:p>
+      <w:pPr>
+        <w:ind w:left="720"/>
+      </w:pPr>
+      <w:r>
+        <w:t xml:space="preserve">White = </w:t>
+      </w:r>
+      <w:r>
+        <w:t>1023 Red + 1023 Blue (@104/255 red and 130/255 blue current)</w:t>
+      </w:r>
+      <w:r>
+        <w:t>???</w:t>
       </w:r>
       <w:bookmarkStart w:id="0" w:name="_GoBack"/>
       <w:bookmarkEnd w:id="0"/>
     </w:p>
     <w:p>
       <w:r>
+        <w:t>Operating Modes</w:t>
+      </w:r>
+    </w:p>
+    <w:p>
+      <w:r>
         <w:tab/>
         <w:t>Parallel RGB interface: DVI or Sys Board</w:t>
       </w:r>
@@ -1846,28 +1433,6 @@
         <w:tab/>
         <w:t>EMV is ESD sensitive</w:t>
       </w:r>
-    </w:p>
-    <w:p/>
-    <w:p/>
-    <w:p>
-      <w:hyperlink r:id="rId8" w:history="1">
-        <w:r>
-          <w:rPr>
-            <w:rStyle w:val="Hyperlink"/>
-          </w:rPr>
-          <w:t>https://www.ti.com/licreg/docs/swlicexportcontrol.tsp?form_type=2&amp;prod_no=qt-win-opensource-4.8.4-mingw.zip&amp;ref_url=ref_url=http://software-dl.ti.com/analog/analog_public_sw/dlp/&amp;form_id=92084</w:t>
-        </w:r>
-      </w:hyperlink>
-    </w:p>
-    <w:p>
-      <w:hyperlink r:id="rId9" w:history="1">
-        <w:r>
-          <w:rPr>
-            <w:rStyle w:val="Hyperlink"/>
-          </w:rPr>
-          <w:t>https://www.ti.com/licreg/docs/swlicexportcontrol.tsp?form_type=2&amp;prod_no=qt-creator-windows-opensource-2.6.2.zip&amp;ref_url=ref_url=http://software-dl.ti.com/analog/analog_public_sw/dlp/&amp;form_id=92084</w:t>
-        </w:r>
-      </w:hyperlink>
       <w:r>
         <w:t xml:space="preserve"> </w:t>
       </w:r>
@@ -3211,7 +2776,7 @@
 </file>
 
 <file path=customXml/itemProps1.xml><?xml version="1.0" encoding="utf-8"?>
-<ds:datastoreItem xmlns:ds="http://schemas.openxmlformats.org/officeDocument/2006/customXml" ds:itemID="{C5A6FCDF-3CB3-4311-AA2B-2CCC6358C858}">
+<ds:datastoreItem xmlns:ds="http://schemas.openxmlformats.org/officeDocument/2006/customXml" ds:itemID="{5010BC44-BBBD-4BB5-83BC-78E1DAEE06D7}">
   <ds:schemaRefs>
     <ds:schemaRef ds:uri="http://schemas.openxmlformats.org/officeDocument/2006/bibliography"/>
   </ds:schemaRefs>

</xml_diff>

<commit_message>
Experimenting with ways to project a screen & matlab script for testing
</commit_message>
<xml_diff>
--- a/Documents/Personal Notes.docx
+++ b/Documents/Personal Notes.docx
@@ -1104,6 +1104,14 @@
         <w:t>Extra fan for higher LED current</w:t>
       </w:r>
     </w:p>
+    <w:p>
+      <w:r>
+        <w:tab/>
+        <w:t>Photodiode Speed and Sensitivity</w:t>
+      </w:r>
+      <w:bookmarkStart w:id="0" w:name="_GoBack"/>
+      <w:bookmarkEnd w:id="0"/>
+    </w:p>
     <w:p/>
     <w:p>
       <w:r>
@@ -1152,6 +1160,7 @@
         <w:ind w:firstLine="720"/>
       </w:pPr>
       <w:r>
+        <w:lastRenderedPageBreak/>
         <w:t xml:space="preserve">TPS73025: Step-down (max 0.2A): </w:t>
       </w:r>
       <w:r>
@@ -1163,7 +1172,6 @@
         <w:ind w:firstLine="720"/>
       </w:pPr>
       <w:r>
-        <w:lastRenderedPageBreak/>
         <w:t>TLV62130: Step-down</w:t>
       </w:r>
       <w:r>
@@ -1426,6 +1434,7 @@
     </w:p>
     <w:p>
       <w:r>
+        <w:lastRenderedPageBreak/>
         <w:tab/>
         <w:t>20 Graycode patterns -&gt; 2^20 = 1,048,576 Bits &gt;= 1,039,680 Bits = 1140*912</w:t>
       </w:r>
@@ -1435,14 +1444,10 @@
         <w:ind w:left="720"/>
       </w:pPr>
       <w:r>
-        <w:lastRenderedPageBreak/>
         <w:t xml:space="preserve">Frames: </w:t>
       </w:r>
       <w:r>
-        <w:t>G0, G1, G2, G3, G4, G5, G6, G7, R0, R1, R2, R3, R4, R5, R6, R7, B0, B1, B2, B3, B4</w:t>
-      </w:r>
-      <w:r>
-        <w:t>, B5, B5, B5, B5, B5, B5, B5, B5, B5, B5, B5, B5, B5, B5, B5, B5, B5, B5, B5, B5</w:t>
+        <w:t>G0, G1, G2, G3, G4, G5, G6, G7, R0, R1, R2, R3, R4, R5, R6, R7, B0, B1, B2, B3, B4, B5, B5, B5, B5, B5, B5, B5, B5, B5, B5, B5, B5, B5, B5, B5, B5, B5, B5, B5, B5</w:t>
       </w:r>
     </w:p>
     <w:p>
@@ -1460,8 +1465,6 @@
       <w:r>
         <w:t>Problem: Pattern Number = 2*Bits +1</w:t>
       </w:r>
-      <w:bookmarkStart w:id="0" w:name="_GoBack"/>
-      <w:bookmarkEnd w:id="0"/>
     </w:p>
     <w:p/>
     <w:p>
@@ -2842,7 +2845,7 @@
 </file>
 
 <file path=customXml/itemProps1.xml><?xml version="1.0" encoding="utf-8"?>
-<ds:datastoreItem xmlns:ds="http://schemas.openxmlformats.org/officeDocument/2006/customXml" ds:itemID="{D0FCE56E-86EA-4D47-8A09-8B204CC2A354}">
+<ds:datastoreItem xmlns:ds="http://schemas.openxmlformats.org/officeDocument/2006/customXml" ds:itemID="{E3995CE1-D8C6-493E-A092-7012D9B62A96}">
   <ds:schemaRefs>
     <ds:schemaRef ds:uri="http://schemas.openxmlformats.org/officeDocument/2006/bibliography"/>
   </ds:schemaRefs>

</xml_diff>

<commit_message>
some more testing and research
4k Hz and above will probably only work for a maximum of 48 unique patterns.
Heigth of Zooids has to be taken into account when scaling the video for the TV.
Might need to downsample that video, because 4k at 60Hz takes up a lot of space and calculates slowly.
Loading pictures from flash takes a loading penalty when copying the data into one of the two 'internal memory buffers'
</commit_message>
<xml_diff>
--- a/Documents/Personal Notes.docx
+++ b/Documents/Personal Notes.docx
@@ -114,7 +114,7 @@
       </w:r>
       <w:r>
         <w:pict>
-          <v:shape id="_x0000_i1025" type="#_x0000_t75" style="width:135.5pt;height:135.5pt">
+          <v:shape id="_x0000_i1025" type="#_x0000_t75" style="width:135.4pt;height:135.4pt">
             <v:imagedata r:id="rId7" o:title="EVM"/>
           </v:shape>
         </w:pict>
@@ -307,8 +307,14 @@
       <w:r>
         <w:t>, max 64</w:t>
       </w:r>
+      <w:r>
+        <w:t xml:space="preserve"> [in </w:t>
+      </w:r>
       <w:bookmarkStart w:id="0" w:name="_GoBack"/>
       <w:bookmarkEnd w:id="0"/>
+      <w:r>
+        <w:t>Video-Mode?]</w:t>
+      </w:r>
       <w:r>
         <w:t>)</w:t>
       </w:r>
@@ -349,7 +355,21 @@
         <w:rPr>
           <w:b/>
         </w:rPr>
-        <w:t>digital micromirror device</w:t>
+        <w:t xml:space="preserve">digital </w:t>
+      </w:r>
+      <w:proofErr w:type="spellStart"/>
+      <w:r>
+        <w:rPr>
+          <w:b/>
+        </w:rPr>
+        <w:t>micromirror</w:t>
+      </w:r>
+      <w:proofErr w:type="spellEnd"/>
+      <w:r>
+        <w:rPr>
+          <w:b/>
+        </w:rPr>
+        <w:t xml:space="preserve"> device</w:t>
       </w:r>
       <w:r>
         <w:t xml:space="preserve"> (DMD)</w:t>
@@ -400,7 +420,15 @@
         <w:t xml:space="preserve"> memory</w:t>
       </w:r>
       <w:r>
-        <w:t xml:space="preserve"> w/ config and firmware</w:t>
+        <w:t xml:space="preserve"> w/ </w:t>
+      </w:r>
+      <w:proofErr w:type="spellStart"/>
+      <w:r>
+        <w:t>config</w:t>
+      </w:r>
+      <w:proofErr w:type="spellEnd"/>
+      <w:r>
+        <w:t xml:space="preserve"> and firmware</w:t>
       </w:r>
     </w:p>
     <w:p/>
@@ -448,9 +476,11 @@
             <w:tcW w:w="1980" w:type="dxa"/>
           </w:tcPr>
           <w:p>
+            <w:proofErr w:type="spellStart"/>
             <w:r>
               <w:t>Typ</w:t>
             </w:r>
+            <w:proofErr w:type="spellEnd"/>
           </w:p>
         </w:tc>
         <w:tc>
@@ -525,8 +555,13 @@
           </w:tcPr>
           <w:p>
             <w:r>
-              <w:t>LED Power Consumtion</w:t>
-            </w:r>
+              <w:t xml:space="preserve">LED Power </w:t>
+            </w:r>
+            <w:proofErr w:type="spellStart"/>
+            <w:r>
+              <w:t>Consumtion</w:t>
+            </w:r>
+            <w:proofErr w:type="spellEnd"/>
           </w:p>
         </w:tc>
         <w:tc>
@@ -832,9 +867,19 @@
             <w:tcW w:w="2799" w:type="dxa"/>
           </w:tcPr>
           <w:p>
-            <w:r>
-              <w:t>Img. Diag</w:t>
-            </w:r>
+            <w:proofErr w:type="spellStart"/>
+            <w:r>
+              <w:t>Img</w:t>
+            </w:r>
+            <w:proofErr w:type="spellEnd"/>
+            <w:r>
+              <w:t xml:space="preserve">. </w:t>
+            </w:r>
+            <w:proofErr w:type="spellStart"/>
+            <w:r>
+              <w:t>Diag</w:t>
+            </w:r>
+            <w:proofErr w:type="spellEnd"/>
           </w:p>
         </w:tc>
         <w:tc>
@@ -928,7 +973,15 @@
         <w:t>FPD-link connector</w:t>
       </w:r>
       <w:r>
-        <w:t xml:space="preserve"> (FlatPanelDisplay)</w:t>
+        <w:t xml:space="preserve"> (</w:t>
+      </w:r>
+      <w:proofErr w:type="spellStart"/>
+      <w:r>
+        <w:t>FlatPanelDisplay</w:t>
+      </w:r>
+      <w:proofErr w:type="spellEnd"/>
+      <w:r>
+        <w:t>)</w:t>
       </w:r>
     </w:p>
     <w:p>
@@ -1021,8 +1074,13 @@
           <w:numId w:val="2"/>
         </w:numPr>
       </w:pPr>
-      <w:r>
-        <w:t>PandaBoard 4500</w:t>
+      <w:proofErr w:type="spellStart"/>
+      <w:r>
+        <w:t>PandaBoard</w:t>
+      </w:r>
+      <w:proofErr w:type="spellEnd"/>
+      <w:r>
+        <w:t xml:space="preserve"> 4500</w:t>
       </w:r>
     </w:p>
     <w:p/>
@@ -1294,7 +1352,15 @@
     <w:p>
       <w:r>
         <w:tab/>
-        <w:t>DLP-ALC-Lightcrafter SDK (Dev. Kit for DLPC350 and others)</w:t>
+        <w:t>DLP-ALC-</w:t>
+      </w:r>
+      <w:proofErr w:type="spellStart"/>
+      <w:r>
+        <w:t>Lightcrafter</w:t>
+      </w:r>
+      <w:proofErr w:type="spellEnd"/>
+      <w:r>
+        <w:t xml:space="preserve"> SDK (Dev. Kit for DLPC350 and others)</w:t>
       </w:r>
     </w:p>
     <w:p>
@@ -1306,7 +1372,15 @@
     <w:p>
       <w:r>
         <w:tab/>
-        <w:t xml:space="preserve">DLPR350PROM (Config &amp; </w:t>
+        <w:t>DLPR350PROM (</w:t>
+      </w:r>
+      <w:proofErr w:type="spellStart"/>
+      <w:r>
+        <w:t>Config</w:t>
+      </w:r>
+      <w:proofErr w:type="spellEnd"/>
+      <w:r>
+        <w:t xml:space="preserve"> &amp; </w:t>
       </w:r>
       <w:r>
         <w:t xml:space="preserve">support </w:t>
@@ -1433,9 +1507,11 @@
     </w:p>
     <w:p/>
     <w:p>
+      <w:proofErr w:type="spellStart"/>
       <w:r>
         <w:t>Graycode</w:t>
       </w:r>
+      <w:proofErr w:type="spellEnd"/>
     </w:p>
     <w:p>
       <w:r>
@@ -1453,7 +1529,15 @@
     <w:p>
       <w:r>
         <w:tab/>
-        <w:t>20 Graycode patterns -&gt; 2^20 = 1,048,576 Bits &gt;= 1,039,680 Bits = 1140*912</w:t>
+        <w:t xml:space="preserve">20 </w:t>
+      </w:r>
+      <w:proofErr w:type="spellStart"/>
+      <w:r>
+        <w:t>Graycode</w:t>
+      </w:r>
+      <w:proofErr w:type="spellEnd"/>
+      <w:r>
+        <w:t xml:space="preserve"> patterns -&gt; 2^20 = 1,048,576 Bits &gt;= 1,039,680 Bits = 1140*912</w:t>
       </w:r>
     </w:p>
     <w:p>
@@ -1472,7 +1556,15 @@
         <w:ind w:left="720"/>
       </w:pPr>
       <w:r>
-        <w:t>Frames: Black, GrayCode, 20x White</w:t>
+        <w:t xml:space="preserve">Frames: Black, </w:t>
+      </w:r>
+      <w:proofErr w:type="spellStart"/>
+      <w:r>
+        <w:t>GrayCode</w:t>
+      </w:r>
+      <w:proofErr w:type="spellEnd"/>
+      <w:r>
+        <w:t>, 20x White</w:t>
       </w:r>
     </w:p>
     <w:p>
@@ -1550,8 +1642,13 @@
     </w:p>
     <w:p/>
     <w:p>
-      <w:r>
-        <w:t>Synchronisation of Picture Stream and Pattern</w:t>
+      <w:proofErr w:type="spellStart"/>
+      <w:r>
+        <w:t>Synchronisation</w:t>
+      </w:r>
+      <w:proofErr w:type="spellEnd"/>
+      <w:r>
+        <w:t xml:space="preserve"> of Picture Stream and Pattern</w:t>
       </w:r>
     </w:p>
     <w:sectPr>
@@ -2893,7 +2990,7 @@
 </file>
 
 <file path=customXml/itemProps1.xml><?xml version="1.0" encoding="utf-8"?>
-<ds:datastoreItem xmlns:ds="http://schemas.openxmlformats.org/officeDocument/2006/customXml" ds:itemID="{20711C44-AE31-47B7-8338-749D206D8151}">
+<ds:datastoreItem xmlns:ds="http://schemas.openxmlformats.org/officeDocument/2006/customXml" ds:itemID="{A5D36CEF-4FBB-4B32-9B30-9D7627064FB6}">
   <ds:schemaRefs>
     <ds:schemaRef ds:uri="http://schemas.openxmlformats.org/officeDocument/2006/bibliography"/>
   </ds:schemaRefs>

</xml_diff>